<commit_message>
Fix typos in documentation
</commit_message>
<xml_diff>
--- a/Docs/AViS_Documentacao_de_SW_2019_V7.docx
+++ b/Docs/AViS_Documentacao_de_SW_2019_V7.docx
@@ -1652,7 +1652,6 @@
           <w:docPartUnique/>
         </w:docPartObj>
       </w:sdtPr>
-      <w:sdtEndPr/>
       <w:sdtContent>
         <w:p>
           <w:pPr>
@@ -5486,16 +5485,17 @@
         <w:t xml:space="preserve"> previamente</w:t>
       </w:r>
       <w:r>
-        <w:t xml:space="preserve">, para gozar de um processo educacional remoto e assíncrono. Na figura 1, observa-se em um plano cartesiano os </w:t>
+        <w:t xml:space="preserve">, para gozar de um processo educacional remoto e assíncrono. Na </w:t>
+      </w:r>
+      <w:r>
+        <w:t>F</w:t>
+      </w:r>
+      <w:r>
+        <w:t xml:space="preserve">igura 1, observa-se em um plano cartesiano os </w:t>
       </w:r>
       <w:r>
         <w:lastRenderedPageBreak/>
-        <w:t>dois eixos descritos</w:t>
-      </w:r>
-      <w:bookmarkStart w:id="3" w:name="_GoBack"/>
-      <w:bookmarkEnd w:id="3"/>
-      <w:r>
-        <w:t xml:space="preserve"> acima, acomodando </w:t>
+        <w:t xml:space="preserve">dois eixos descritos acima, acomodando </w:t>
       </w:r>
       <w:r>
         <w:t>exemplos d</w:t>
@@ -5814,7 +5814,7 @@
           <w:lang w:val="pt-BR"/>
         </w:rPr>
       </w:pPr>
-      <w:bookmarkStart w:id="4" w:name="_Toc25235634"/>
+      <w:bookmarkStart w:id="3" w:name="_Toc25235634"/>
       <w:r>
         <w:rPr>
           <w:lang w:val="pt-BR"/>
@@ -5834,7 +5834,7 @@
         </w:rPr>
         <w:t>do Software</w:t>
       </w:r>
-      <w:bookmarkEnd w:id="4"/>
+      <w:bookmarkEnd w:id="3"/>
     </w:p>
     <w:p>
       <w:pPr>
@@ -5860,17 +5860,18 @@
       <w:r>
         <w:t>, instituições da mesma ordem, além da problemática educacional descrita na seção 2 – Embasamento Teórico – analisa-se a seguir os processos operacionais da escola. Em seguida, tenta-se propor um direcionamento de pesquisa e desenvolvimento de software relevante e promissor.</w:t>
       </w:r>
-      <w:bookmarkStart w:id="5" w:name="_Toc20053031"/>
-      <w:bookmarkStart w:id="6" w:name="_Toc20053135"/>
-      <w:bookmarkStart w:id="7" w:name="_Toc20053633"/>
-      <w:bookmarkStart w:id="8" w:name="_Toc20053734"/>
-      <w:bookmarkStart w:id="9" w:name="_Toc20055653"/>
-      <w:bookmarkStart w:id="10" w:name="_Toc20058015"/>
-      <w:bookmarkStart w:id="11" w:name="_Toc20423378"/>
-      <w:bookmarkStart w:id="12" w:name="_Toc20423453"/>
-      <w:bookmarkStart w:id="13" w:name="_Toc22563834"/>
-      <w:bookmarkStart w:id="14" w:name="_Toc23062603"/>
-      <w:bookmarkStart w:id="15" w:name="_Toc23062740"/>
+      <w:bookmarkStart w:id="4" w:name="_Toc20053031"/>
+      <w:bookmarkStart w:id="5" w:name="_Toc20053135"/>
+      <w:bookmarkStart w:id="6" w:name="_Toc20053633"/>
+      <w:bookmarkStart w:id="7" w:name="_Toc20053734"/>
+      <w:bookmarkStart w:id="8" w:name="_Toc20055653"/>
+      <w:bookmarkStart w:id="9" w:name="_Toc20058015"/>
+      <w:bookmarkStart w:id="10" w:name="_Toc20423378"/>
+      <w:bookmarkStart w:id="11" w:name="_Toc20423453"/>
+      <w:bookmarkStart w:id="12" w:name="_Toc22563834"/>
+      <w:bookmarkStart w:id="13" w:name="_Toc23062603"/>
+      <w:bookmarkStart w:id="14" w:name="_Toc23062740"/>
+      <w:bookmarkEnd w:id="4"/>
       <w:bookmarkEnd w:id="5"/>
       <w:bookmarkEnd w:id="6"/>
       <w:bookmarkEnd w:id="7"/>
@@ -5881,17 +5882,16 @@
       <w:bookmarkEnd w:id="12"/>
       <w:bookmarkEnd w:id="13"/>
       <w:bookmarkEnd w:id="14"/>
+    </w:p>
+    <w:p>
+      <w:bookmarkStart w:id="15" w:name="_Toc20423454"/>
+      <w:bookmarkStart w:id="16" w:name="_Toc22563835"/>
+      <w:bookmarkStart w:id="17" w:name="_Toc23062604"/>
+      <w:bookmarkStart w:id="18" w:name="_Toc23062741"/>
       <w:bookmarkEnd w:id="15"/>
-    </w:p>
-    <w:p>
-      <w:bookmarkStart w:id="16" w:name="_Toc20423454"/>
-      <w:bookmarkStart w:id="17" w:name="_Toc22563835"/>
-      <w:bookmarkStart w:id="18" w:name="_Toc23062604"/>
-      <w:bookmarkStart w:id="19" w:name="_Toc23062741"/>
       <w:bookmarkEnd w:id="16"/>
       <w:bookmarkEnd w:id="17"/>
       <w:bookmarkEnd w:id="18"/>
-      <w:bookmarkEnd w:id="19"/>
     </w:p>
     <w:p>
       <w:pPr>
@@ -5910,15 +5910,16 @@
           <w:lang w:val="pt-BR"/>
         </w:rPr>
       </w:pPr>
-      <w:bookmarkStart w:id="20" w:name="_Toc23193285"/>
-      <w:bookmarkStart w:id="21" w:name="_Toc23859056"/>
-      <w:bookmarkStart w:id="22" w:name="_Toc24985066"/>
-      <w:bookmarkStart w:id="23" w:name="_Toc24999024"/>
-      <w:bookmarkStart w:id="24" w:name="_Toc24999071"/>
-      <w:bookmarkStart w:id="25" w:name="_Toc25002393"/>
-      <w:bookmarkStart w:id="26" w:name="_Toc25232334"/>
-      <w:bookmarkStart w:id="27" w:name="_Toc25234646"/>
-      <w:bookmarkStart w:id="28" w:name="_Toc25235635"/>
+      <w:bookmarkStart w:id="19" w:name="_Toc23193285"/>
+      <w:bookmarkStart w:id="20" w:name="_Toc23859056"/>
+      <w:bookmarkStart w:id="21" w:name="_Toc24985066"/>
+      <w:bookmarkStart w:id="22" w:name="_Toc24999024"/>
+      <w:bookmarkStart w:id="23" w:name="_Toc24999071"/>
+      <w:bookmarkStart w:id="24" w:name="_Toc25002393"/>
+      <w:bookmarkStart w:id="25" w:name="_Toc25232334"/>
+      <w:bookmarkStart w:id="26" w:name="_Toc25234646"/>
+      <w:bookmarkStart w:id="27" w:name="_Toc25235635"/>
+      <w:bookmarkEnd w:id="19"/>
       <w:bookmarkEnd w:id="20"/>
       <w:bookmarkEnd w:id="21"/>
       <w:bookmarkEnd w:id="22"/>
@@ -5927,7 +5928,6 @@
       <w:bookmarkEnd w:id="25"/>
       <w:bookmarkEnd w:id="26"/>
       <w:bookmarkEnd w:id="27"/>
-      <w:bookmarkEnd w:id="28"/>
     </w:p>
     <w:p>
       <w:pPr>
@@ -5946,15 +5946,16 @@
           <w:lang w:val="pt-BR"/>
         </w:rPr>
       </w:pPr>
-      <w:bookmarkStart w:id="29" w:name="_Toc23193286"/>
-      <w:bookmarkStart w:id="30" w:name="_Toc23859057"/>
-      <w:bookmarkStart w:id="31" w:name="_Toc24985067"/>
-      <w:bookmarkStart w:id="32" w:name="_Toc24999025"/>
-      <w:bookmarkStart w:id="33" w:name="_Toc24999072"/>
-      <w:bookmarkStart w:id="34" w:name="_Toc25002394"/>
-      <w:bookmarkStart w:id="35" w:name="_Toc25232335"/>
-      <w:bookmarkStart w:id="36" w:name="_Toc25234647"/>
-      <w:bookmarkStart w:id="37" w:name="_Toc25235636"/>
+      <w:bookmarkStart w:id="28" w:name="_Toc23193286"/>
+      <w:bookmarkStart w:id="29" w:name="_Toc23859057"/>
+      <w:bookmarkStart w:id="30" w:name="_Toc24985067"/>
+      <w:bookmarkStart w:id="31" w:name="_Toc24999025"/>
+      <w:bookmarkStart w:id="32" w:name="_Toc24999072"/>
+      <w:bookmarkStart w:id="33" w:name="_Toc25002394"/>
+      <w:bookmarkStart w:id="34" w:name="_Toc25232335"/>
+      <w:bookmarkStart w:id="35" w:name="_Toc25234647"/>
+      <w:bookmarkStart w:id="36" w:name="_Toc25235636"/>
+      <w:bookmarkEnd w:id="28"/>
       <w:bookmarkEnd w:id="29"/>
       <w:bookmarkEnd w:id="30"/>
       <w:bookmarkEnd w:id="31"/>
@@ -5963,7 +5964,6 @@
       <w:bookmarkEnd w:id="34"/>
       <w:bookmarkEnd w:id="35"/>
       <w:bookmarkEnd w:id="36"/>
-      <w:bookmarkEnd w:id="37"/>
     </w:p>
     <w:p>
       <w:pPr>
@@ -5982,15 +5982,16 @@
           <w:lang w:val="pt-BR"/>
         </w:rPr>
       </w:pPr>
-      <w:bookmarkStart w:id="38" w:name="_Toc23193287"/>
-      <w:bookmarkStart w:id="39" w:name="_Toc23859058"/>
-      <w:bookmarkStart w:id="40" w:name="_Toc24985068"/>
-      <w:bookmarkStart w:id="41" w:name="_Toc24999026"/>
-      <w:bookmarkStart w:id="42" w:name="_Toc24999073"/>
-      <w:bookmarkStart w:id="43" w:name="_Toc25002395"/>
-      <w:bookmarkStart w:id="44" w:name="_Toc25232336"/>
-      <w:bookmarkStart w:id="45" w:name="_Toc25234648"/>
-      <w:bookmarkStart w:id="46" w:name="_Toc25235637"/>
+      <w:bookmarkStart w:id="37" w:name="_Toc23193287"/>
+      <w:bookmarkStart w:id="38" w:name="_Toc23859058"/>
+      <w:bookmarkStart w:id="39" w:name="_Toc24985068"/>
+      <w:bookmarkStart w:id="40" w:name="_Toc24999026"/>
+      <w:bookmarkStart w:id="41" w:name="_Toc24999073"/>
+      <w:bookmarkStart w:id="42" w:name="_Toc25002395"/>
+      <w:bookmarkStart w:id="43" w:name="_Toc25232336"/>
+      <w:bookmarkStart w:id="44" w:name="_Toc25234648"/>
+      <w:bookmarkStart w:id="45" w:name="_Toc25235637"/>
+      <w:bookmarkEnd w:id="37"/>
       <w:bookmarkEnd w:id="38"/>
       <w:bookmarkEnd w:id="39"/>
       <w:bookmarkEnd w:id="40"/>
@@ -5999,26 +6000,25 @@
       <w:bookmarkEnd w:id="43"/>
       <w:bookmarkEnd w:id="44"/>
       <w:bookmarkEnd w:id="45"/>
+    </w:p>
+    <w:p>
+      <w:pPr>
+        <w:pStyle w:val="Ttulo2"/>
+      </w:pPr>
+      <w:bookmarkStart w:id="46" w:name="_Toc25235638"/>
+      <w:proofErr w:type="spellStart"/>
+      <w:r>
+        <w:t>Situação</w:t>
+      </w:r>
+      <w:proofErr w:type="spellEnd"/>
+      <w:r>
+        <w:t xml:space="preserve"> </w:t>
+      </w:r>
+      <w:proofErr w:type="spellStart"/>
+      <w:r>
+        <w:t>Atual</w:t>
+      </w:r>
       <w:bookmarkEnd w:id="46"/>
-    </w:p>
-    <w:p>
-      <w:pPr>
-        <w:pStyle w:val="Ttulo2"/>
-      </w:pPr>
-      <w:bookmarkStart w:id="47" w:name="_Toc25235638"/>
-      <w:proofErr w:type="spellStart"/>
-      <w:r>
-        <w:t>Situação</w:t>
-      </w:r>
-      <w:proofErr w:type="spellEnd"/>
-      <w:r>
-        <w:t xml:space="preserve"> </w:t>
-      </w:r>
-      <w:proofErr w:type="spellStart"/>
-      <w:r>
-        <w:t>Atual</w:t>
-      </w:r>
-      <w:bookmarkEnd w:id="47"/>
       <w:proofErr w:type="spellEnd"/>
     </w:p>
     <w:p>
@@ -6346,14 +6346,14 @@
           <w:lang w:val="pt-BR"/>
         </w:rPr>
       </w:pPr>
-      <w:bookmarkStart w:id="48" w:name="_Toc25235639"/>
+      <w:bookmarkStart w:id="47" w:name="_Toc25235639"/>
       <w:r>
         <w:rPr>
           <w:lang w:val="pt-BR"/>
         </w:rPr>
         <w:t>Problemas Encontrados</w:t>
       </w:r>
-      <w:bookmarkEnd w:id="48"/>
+      <w:bookmarkEnd w:id="47"/>
     </w:p>
     <w:p>
       <w:pPr>
@@ -6496,7 +6496,7 @@
           <w:lang w:val="pt-BR"/>
         </w:rPr>
       </w:pPr>
-      <w:bookmarkStart w:id="49" w:name="_Toc25235640"/>
+      <w:bookmarkStart w:id="48" w:name="_Toc25235640"/>
       <w:r>
         <w:rPr>
           <w:lang w:val="pt-BR"/>
@@ -6521,7 +6521,7 @@
         </w:rPr>
         <w:t>ercado (estado da arte)</w:t>
       </w:r>
-      <w:bookmarkEnd w:id="49"/>
+      <w:bookmarkEnd w:id="48"/>
     </w:p>
     <w:p>
       <w:r>
@@ -6788,7 +6788,7 @@
         <w:t xml:space="preserve"> </w:t>
       </w:r>
       <w:r>
-        <w:t xml:space="preserve">amplamente utilizado em de </w:t>
+        <w:t xml:space="preserve">amplamente utilizado em </w:t>
       </w:r>
       <w:proofErr w:type="spellStart"/>
       <w:r>
@@ -6916,7 +6916,13 @@
         <w:t>E</w:t>
       </w:r>
       <w:r>
-        <w:t xml:space="preserve">m 2014, pesquisadores da </w:t>
+        <w:t>m 201</w:t>
+      </w:r>
+      <w:r>
+        <w:t>3</w:t>
+      </w:r>
+      <w:r>
+        <w:t xml:space="preserve">, pesquisadores da </w:t>
       </w:r>
       <w:r>
         <w:rPr>
@@ -6993,7 +6999,19 @@
         <w:t>b</w:t>
       </w:r>
       <w:r>
-        <w:t>iente virtual.</w:t>
+        <w:t>iente virtual</w:t>
+      </w:r>
+      <w:r>
+        <w:t xml:space="preserve"> (</w:t>
+      </w:r>
+      <w:r>
+        <w:t>KEENEY-KENNICUTT</w:t>
+      </w:r>
+      <w:r>
+        <w:t>, 2013)</w:t>
+      </w:r>
+      <w:r>
+        <w:t>.</w:t>
       </w:r>
     </w:p>
     <w:p/>
@@ -7002,7 +7020,13 @@
         <w:t>Entre ferramentas que utilizam videoconferência para o contato síncrono entre professor e aluno, o</w:t>
       </w:r>
       <w:r>
-        <w:t xml:space="preserve"> modelo de </w:t>
+        <w:t xml:space="preserve"> modelo </w:t>
+      </w:r>
+      <w:r>
+        <w:t xml:space="preserve">proposto </w:t>
+      </w:r>
+      <w:r>
+        <w:t xml:space="preserve">de </w:t>
       </w:r>
       <w:proofErr w:type="spellStart"/>
       <w:r>
@@ -7013,7 +7037,13 @@
         <w:t xml:space="preserve"> do usuário</w:t>
       </w:r>
       <w:r>
-        <w:t xml:space="preserve"> proposto é sempre o mesmo</w:t>
+        <w:t xml:space="preserve"> </w:t>
+      </w:r>
+      <w:r>
+        <w:t xml:space="preserve">é </w:t>
+      </w:r>
+      <w:r>
+        <w:t>sempre o mesmo</w:t>
       </w:r>
       <w:r>
         <w:t>: a simples transmissão de áudio e vídeo entre os ambientes conectados. Uma parte da sensação de artifi</w:t>
@@ -7086,14 +7116,14 @@
           <w:lang w:val="pt-BR"/>
         </w:rPr>
       </w:pPr>
-      <w:bookmarkStart w:id="50" w:name="_Toc25235641"/>
+      <w:bookmarkStart w:id="49" w:name="_Toc25235641"/>
       <w:r>
         <w:rPr>
           <w:lang w:val="pt-BR"/>
         </w:rPr>
         <w:t>Objetivos do Projeto</w:t>
       </w:r>
-      <w:bookmarkEnd w:id="50"/>
+      <w:bookmarkEnd w:id="49"/>
     </w:p>
     <w:p>
       <w:r>
@@ -7133,7 +7163,13 @@
         <w:t xml:space="preserve">Considerando pontos de contato com outras áreas, o projeto é fortemente interdisciplinar. </w:t>
       </w:r>
       <w:r>
-        <w:t>Os esforços de desenvolvimento são frequentemente direcionados por considerações aportados de pedagogia, psicologia e, sobretudo, linguística.</w:t>
+        <w:t>Os esforços de desenvolvimento são frequentemente direcionados por considerações aportad</w:t>
+      </w:r>
+      <w:r>
+        <w:t>a</w:t>
+      </w:r>
+      <w:r>
+        <w:t>s de pedagogia, psicologia e, sobretudo, linguística.</w:t>
       </w:r>
     </w:p>
     <w:p>
@@ -7221,7 +7257,13 @@
         <w:t xml:space="preserve"> das funcionalidades centrais do conceito proposto. No caso do presente projeto, são funcionalidades que demonstrem uma simulação tridimensional </w:t>
       </w:r>
       <w:r>
-        <w:t>onde sejam compartilhados entre os usuários uma seleção de dados com os quais seja possível gerar uma sensação de presença física mais completa do que uma simples videoconferência.</w:t>
+        <w:t xml:space="preserve">onde sejam compartilhados entre os usuários uma seleção de dados com os quais seja possível gerar uma sensação de presença física mais completa do que </w:t>
+      </w:r>
+      <w:r>
+        <w:t>por</w:t>
+      </w:r>
+      <w:r>
+        <w:t xml:space="preserve"> simples videoconferência.</w:t>
       </w:r>
     </w:p>
     <w:p>
@@ -7360,7 +7402,7 @@
           <w:lang w:val="pt-BR"/>
         </w:rPr>
       </w:pPr>
-      <w:bookmarkStart w:id="51" w:name="_Toc25235642"/>
+      <w:bookmarkStart w:id="50" w:name="_Toc25235642"/>
       <w:r>
         <w:rPr>
           <w:lang w:val="pt-BR"/>
@@ -7374,7 +7416,7 @@
         </w:rPr>
         <w:t>AViS</w:t>
       </w:r>
-      <w:bookmarkEnd w:id="51"/>
+      <w:bookmarkEnd w:id="50"/>
       <w:proofErr w:type="spellEnd"/>
     </w:p>
     <w:p>
@@ -7398,14 +7440,14 @@
           <w:lang w:val="pt-BR"/>
         </w:rPr>
       </w:pPr>
-      <w:bookmarkStart w:id="52" w:name="_Toc25235643"/>
+      <w:bookmarkStart w:id="51" w:name="_Toc25235643"/>
       <w:r>
         <w:rPr>
           <w:lang w:val="pt-BR"/>
         </w:rPr>
         <w:t>Limitações Operacionais</w:t>
       </w:r>
-      <w:bookmarkEnd w:id="52"/>
+      <w:bookmarkEnd w:id="51"/>
     </w:p>
     <w:p>
       <w:pPr>
@@ -7491,14 +7533,14 @@
           <w:lang w:val="pt-BR"/>
         </w:rPr>
       </w:pPr>
-      <w:bookmarkStart w:id="53" w:name="_Toc25235644"/>
+      <w:bookmarkStart w:id="52" w:name="_Toc25235644"/>
       <w:r>
         <w:rPr>
           <w:lang w:val="pt-BR"/>
         </w:rPr>
         <w:t>Considerações Legais</w:t>
       </w:r>
-      <w:bookmarkEnd w:id="53"/>
+      <w:bookmarkEnd w:id="52"/>
     </w:p>
     <w:p>
       <w:pPr>
@@ -7715,7 +7757,33 @@
         <w:rPr>
           <w:rFonts w:eastAsia="Arial"/>
         </w:rPr>
-        <w:t>Em segundo lugar, diversas ferramentas de código fonte abeto foram utilizados. Seguem as licenças que regem os aspectos legais de cada projeto utilizado:</w:t>
+        <w:t>Em segundo lugar, diversas ferramentas de código fonte abe</w:t>
+      </w:r>
+      <w:r>
+        <w:rPr>
+          <w:rFonts w:eastAsia="Arial"/>
+        </w:rPr>
+        <w:t>r</w:t>
+      </w:r>
+      <w:r>
+        <w:rPr>
+          <w:rFonts w:eastAsia="Arial"/>
+        </w:rPr>
+        <w:t xml:space="preserve">to foram </w:t>
+      </w:r>
+      <w:proofErr w:type="gramStart"/>
+      <w:r>
+        <w:rPr>
+          <w:rFonts w:eastAsia="Arial"/>
+        </w:rPr>
+        <w:t>utilizados</w:t>
+      </w:r>
+      <w:proofErr w:type="gramEnd"/>
+      <w:r>
+        <w:rPr>
+          <w:rFonts w:eastAsia="Arial"/>
+        </w:rPr>
+        <w:t>. Seguem as licenças que regem os aspectos legais de cada projeto utilizado:</w:t>
       </w:r>
     </w:p>
     <w:p>
@@ -7911,14 +7979,14 @@
           <w:lang w:val="pt-BR"/>
         </w:rPr>
       </w:pPr>
-      <w:bookmarkStart w:id="54" w:name="_Toc25235645"/>
+      <w:bookmarkStart w:id="53" w:name="_Toc25235645"/>
       <w:r>
         <w:rPr>
           <w:lang w:val="pt-BR"/>
         </w:rPr>
         <w:t>Considerações de Hardware / Software / Rede</w:t>
       </w:r>
-      <w:bookmarkEnd w:id="54"/>
+      <w:bookmarkEnd w:id="53"/>
       <w:r>
         <w:rPr>
           <w:lang w:val="pt-BR"/>
@@ -7960,19 +8028,67 @@
         <w:rPr>
           <w:rFonts w:eastAsia="Arial"/>
         </w:rPr>
-        <w:t>s demandas em relação ao que esse sistema operacional exige, especificam o mínimo necessário ao bom funcionamento da aplicação. Entretanto, para o pleno uso das funcionalidades da aplicação, exige-se também um microfone e uma webcam para capturar a voz e a imagem do usuário, além de</w:t>
+        <w:t>s demandas em relação ao que esse sistema operacional exige especificam o mínimo necessário ao bom funcionamento da aplicação. Entretanto, para o pleno uso das funcionalidades da aplicação, exige-se também um microfone e uma webcam para capturar a voz e a imagem do usuário</w:t>
       </w:r>
       <w:r>
         <w:rPr>
           <w:rFonts w:eastAsia="Arial"/>
         </w:rPr>
+        <w:t>.</w:t>
+      </w:r>
+      <w:r>
+        <w:rPr>
+          <w:rFonts w:eastAsia="Arial"/>
+        </w:rPr>
+        <w:t xml:space="preserve"> </w:t>
+      </w:r>
+      <w:r>
+        <w:rPr>
+          <w:rFonts w:eastAsia="Arial"/>
+        </w:rPr>
+        <w:t>A</w:t>
+      </w:r>
+      <w:r>
+        <w:rPr>
+          <w:rFonts w:eastAsia="Arial"/>
+        </w:rPr>
+        <w:t>lém de</w:t>
+      </w:r>
+      <w:r>
+        <w:rPr>
+          <w:rFonts w:eastAsia="Arial"/>
+        </w:rPr>
         <w:t>ss</w:t>
       </w:r>
       <w:r>
         <w:rPr>
           <w:rFonts w:eastAsia="Arial"/>
         </w:rPr>
-        <w:t>es itens de hardware, a estação de trabalho deve dispor de uma conexão com a internet, quanto à largura de banda da conexão, um mínimo de 1Mbps para download e 1Mbps de upload.</w:t>
+        <w:t>es itens de hardware, a estação de trabalho deve dispor de uma conexão com a internet</w:t>
+      </w:r>
+      <w:r>
+        <w:rPr>
+          <w:rFonts w:eastAsia="Arial"/>
+        </w:rPr>
+        <w:t>.</w:t>
+      </w:r>
+      <w:r>
+        <w:rPr>
+          <w:rFonts w:eastAsia="Arial"/>
+        </w:rPr>
+        <w:t xml:space="preserve"> </w:t>
+      </w:r>
+      <w:r>
+        <w:rPr>
+          <w:rFonts w:eastAsia="Arial"/>
+        </w:rPr>
+        <w:t>Q</w:t>
+      </w:r>
+      <w:r>
+        <w:rPr>
+          <w:rFonts w:eastAsia="Arial"/>
+        </w:rPr>
+        <w:t>uanto à largura de banda da conexão, um mínimo de 1Mbps para download e 1Mbps de upload.</w:t>
       </w:r>
     </w:p>
     <w:p>
@@ -8066,14 +8182,14 @@
           <w:lang w:val="pt-BR"/>
         </w:rPr>
       </w:pPr>
-      <w:bookmarkStart w:id="55" w:name="_Toc25235646"/>
+      <w:bookmarkStart w:id="54" w:name="_Toc25235646"/>
       <w:r>
         <w:rPr>
           <w:lang w:val="pt-BR"/>
         </w:rPr>
         <w:t>Políticas Organizacionais</w:t>
       </w:r>
-      <w:bookmarkEnd w:id="55"/>
+      <w:bookmarkEnd w:id="54"/>
     </w:p>
     <w:p>
       <w:pPr>
@@ -8136,7 +8252,7 @@
           <w:lang w:val="pt-BR"/>
         </w:rPr>
       </w:pPr>
-      <w:bookmarkStart w:id="56" w:name="_Toc25235647"/>
+      <w:bookmarkStart w:id="55" w:name="_Toc25235647"/>
       <w:r>
         <w:rPr>
           <w:lang w:val="pt-BR"/>
@@ -8156,7 +8272,7 @@
         </w:rPr>
         <w:t>Riscos</w:t>
       </w:r>
-      <w:bookmarkEnd w:id="56"/>
+      <w:bookmarkEnd w:id="55"/>
     </w:p>
     <w:p>
       <w:pPr>
@@ -10229,49 +10345,50 @@
       <w:pPr>
         <w:pStyle w:val="Ttulo1"/>
       </w:pPr>
-      <w:bookmarkStart w:id="57" w:name="_Toc20053045"/>
-      <w:bookmarkStart w:id="58" w:name="_Toc20053148"/>
-      <w:bookmarkStart w:id="59" w:name="_Toc20053646"/>
-      <w:bookmarkStart w:id="60" w:name="_Toc20053746"/>
-      <w:bookmarkStart w:id="61" w:name="_Toc20055665"/>
-      <w:bookmarkStart w:id="62" w:name="_Toc20058027"/>
-      <w:bookmarkStart w:id="63" w:name="_Toc20423390"/>
-      <w:bookmarkStart w:id="64" w:name="_Toc20423466"/>
-      <w:bookmarkStart w:id="65" w:name="_Toc22563847"/>
-      <w:bookmarkStart w:id="66" w:name="_Toc23062616"/>
-      <w:bookmarkStart w:id="67" w:name="_Toc23062753"/>
-      <w:bookmarkStart w:id="68" w:name="_Toc23193298"/>
-      <w:bookmarkStart w:id="69" w:name="_Toc23859069"/>
-      <w:bookmarkStart w:id="70" w:name="_Toc24985079"/>
-      <w:bookmarkStart w:id="71" w:name="_Toc20053046"/>
-      <w:bookmarkStart w:id="72" w:name="_Toc20053149"/>
-      <w:bookmarkStart w:id="73" w:name="_Toc20053647"/>
-      <w:bookmarkStart w:id="74" w:name="_Toc20053747"/>
-      <w:bookmarkStart w:id="75" w:name="_Toc20055666"/>
-      <w:bookmarkStart w:id="76" w:name="_Toc20058028"/>
-      <w:bookmarkStart w:id="77" w:name="_Toc20423391"/>
-      <w:bookmarkStart w:id="78" w:name="_Toc20423467"/>
-      <w:bookmarkStart w:id="79" w:name="_Toc22563848"/>
-      <w:bookmarkStart w:id="80" w:name="_Toc23062617"/>
-      <w:bookmarkStart w:id="81" w:name="_Toc23062754"/>
-      <w:bookmarkStart w:id="82" w:name="_Toc23193299"/>
-      <w:bookmarkStart w:id="83" w:name="_Toc23859070"/>
-      <w:bookmarkStart w:id="84" w:name="_Toc24985080"/>
-      <w:bookmarkStart w:id="85" w:name="_Toc20053047"/>
-      <w:bookmarkStart w:id="86" w:name="_Toc20053150"/>
-      <w:bookmarkStart w:id="87" w:name="_Toc20053648"/>
-      <w:bookmarkStart w:id="88" w:name="_Toc20053748"/>
-      <w:bookmarkStart w:id="89" w:name="_Toc20055667"/>
-      <w:bookmarkStart w:id="90" w:name="_Toc20058029"/>
-      <w:bookmarkStart w:id="91" w:name="_Toc20423392"/>
-      <w:bookmarkStart w:id="92" w:name="_Toc20423468"/>
-      <w:bookmarkStart w:id="93" w:name="_Toc22563849"/>
-      <w:bookmarkStart w:id="94" w:name="_Toc23062618"/>
-      <w:bookmarkStart w:id="95" w:name="_Toc23062755"/>
-      <w:bookmarkStart w:id="96" w:name="_Toc23193300"/>
-      <w:bookmarkStart w:id="97" w:name="_Toc23859071"/>
-      <w:bookmarkStart w:id="98" w:name="_Toc24985081"/>
-      <w:bookmarkStart w:id="99" w:name="_Toc25235648"/>
+      <w:bookmarkStart w:id="56" w:name="_Toc20053045"/>
+      <w:bookmarkStart w:id="57" w:name="_Toc20053148"/>
+      <w:bookmarkStart w:id="58" w:name="_Toc20053646"/>
+      <w:bookmarkStart w:id="59" w:name="_Toc20053746"/>
+      <w:bookmarkStart w:id="60" w:name="_Toc20055665"/>
+      <w:bookmarkStart w:id="61" w:name="_Toc20058027"/>
+      <w:bookmarkStart w:id="62" w:name="_Toc20423390"/>
+      <w:bookmarkStart w:id="63" w:name="_Toc20423466"/>
+      <w:bookmarkStart w:id="64" w:name="_Toc22563847"/>
+      <w:bookmarkStart w:id="65" w:name="_Toc23062616"/>
+      <w:bookmarkStart w:id="66" w:name="_Toc23062753"/>
+      <w:bookmarkStart w:id="67" w:name="_Toc23193298"/>
+      <w:bookmarkStart w:id="68" w:name="_Toc23859069"/>
+      <w:bookmarkStart w:id="69" w:name="_Toc24985079"/>
+      <w:bookmarkStart w:id="70" w:name="_Toc20053046"/>
+      <w:bookmarkStart w:id="71" w:name="_Toc20053149"/>
+      <w:bookmarkStart w:id="72" w:name="_Toc20053647"/>
+      <w:bookmarkStart w:id="73" w:name="_Toc20053747"/>
+      <w:bookmarkStart w:id="74" w:name="_Toc20055666"/>
+      <w:bookmarkStart w:id="75" w:name="_Toc20058028"/>
+      <w:bookmarkStart w:id="76" w:name="_Toc20423391"/>
+      <w:bookmarkStart w:id="77" w:name="_Toc20423467"/>
+      <w:bookmarkStart w:id="78" w:name="_Toc22563848"/>
+      <w:bookmarkStart w:id="79" w:name="_Toc23062617"/>
+      <w:bookmarkStart w:id="80" w:name="_Toc23062754"/>
+      <w:bookmarkStart w:id="81" w:name="_Toc23193299"/>
+      <w:bookmarkStart w:id="82" w:name="_Toc23859070"/>
+      <w:bookmarkStart w:id="83" w:name="_Toc24985080"/>
+      <w:bookmarkStart w:id="84" w:name="_Toc20053047"/>
+      <w:bookmarkStart w:id="85" w:name="_Toc20053150"/>
+      <w:bookmarkStart w:id="86" w:name="_Toc20053648"/>
+      <w:bookmarkStart w:id="87" w:name="_Toc20053748"/>
+      <w:bookmarkStart w:id="88" w:name="_Toc20055667"/>
+      <w:bookmarkStart w:id="89" w:name="_Toc20058029"/>
+      <w:bookmarkStart w:id="90" w:name="_Toc20423392"/>
+      <w:bookmarkStart w:id="91" w:name="_Toc20423468"/>
+      <w:bookmarkStart w:id="92" w:name="_Toc22563849"/>
+      <w:bookmarkStart w:id="93" w:name="_Toc23062618"/>
+      <w:bookmarkStart w:id="94" w:name="_Toc23062755"/>
+      <w:bookmarkStart w:id="95" w:name="_Toc23193300"/>
+      <w:bookmarkStart w:id="96" w:name="_Toc23859071"/>
+      <w:bookmarkStart w:id="97" w:name="_Toc24985081"/>
+      <w:bookmarkStart w:id="98" w:name="_Toc25235648"/>
+      <w:bookmarkEnd w:id="56"/>
       <w:bookmarkEnd w:id="57"/>
       <w:bookmarkEnd w:id="58"/>
       <w:bookmarkEnd w:id="59"/>
@@ -10313,17 +10430,18 @@
       <w:bookmarkEnd w:id="95"/>
       <w:bookmarkEnd w:id="96"/>
       <w:bookmarkEnd w:id="97"/>
-      <w:bookmarkEnd w:id="98"/>
       <w:r>
         <w:lastRenderedPageBreak/>
         <w:t>Análise de Requisitos</w:t>
       </w:r>
+      <w:bookmarkEnd w:id="98"/>
+    </w:p>
+    <w:p>
+      <w:r>
+        <w:t>Segue uma descrição da convergência de circunstâncias que levou à definição dos requisitos, funcionais e não funcionais, do presente projeto.</w:t>
+      </w:r>
+      <w:bookmarkStart w:id="99" w:name="_GoBack"/>
       <w:bookmarkEnd w:id="99"/>
-    </w:p>
-    <w:p>
-      <w:r>
-        <w:t>Segue uma descrição da convergência de circunstâncias que levou à definição dos requisitos, funcionais e não funcionais, do presente projeto.</w:t>
-      </w:r>
     </w:p>
     <w:p>
       <w:pPr>
@@ -19405,9 +19523,6 @@
     <w:p>
       <w:pPr>
         <w:pStyle w:val="Referncia0"/>
-        <w:rPr>
-          <w:lang w:val="en-US"/>
-        </w:rPr>
       </w:pPr>
       <w:r>
         <w:t xml:space="preserve">KAEHLER, Adrian. </w:t>
@@ -19477,6 +19592,104 @@
       <w:proofErr w:type="gramEnd"/>
       <w:r>
         <w:t>, 2017. 1024 p. ISBN 978-1491937990.</w:t>
+      </w:r>
+    </w:p>
+    <w:p>
+      <w:pPr>
+        <w:pStyle w:val="Referncia0"/>
+        <w:rPr>
+          <w:lang w:val="en-US"/>
+        </w:rPr>
+      </w:pPr>
+      <w:r>
+        <w:rPr>
+          <w:lang w:val="en-US"/>
+        </w:rPr>
+        <w:t xml:space="preserve">KEENEY-KENNICUTT, Wendy. </w:t>
+      </w:r>
+      <w:r>
+        <w:rPr>
+          <w:b/>
+          <w:bCs/>
+          <w:lang w:val="en-US"/>
+        </w:rPr>
+        <w:t>Texas A&amp;M Chemist Experiments with Potential of Online Learning</w:t>
+      </w:r>
+      <w:r>
+        <w:rPr>
+          <w:lang w:val="en-US"/>
+        </w:rPr>
+        <w:t xml:space="preserve">. 2013. </w:t>
+      </w:r>
+      <w:proofErr w:type="spellStart"/>
+      <w:r>
+        <w:rPr>
+          <w:lang w:val="en-US"/>
+        </w:rPr>
+        <w:t>Disponível</w:t>
+      </w:r>
+      <w:proofErr w:type="spellEnd"/>
+      <w:r>
+        <w:rPr>
+          <w:lang w:val="en-US"/>
+        </w:rPr>
+        <w:t xml:space="preserve"> </w:t>
+      </w:r>
+      <w:proofErr w:type="spellStart"/>
+      <w:r>
+        <w:rPr>
+          <w:lang w:val="en-US"/>
+        </w:rPr>
+        <w:t>em</w:t>
+      </w:r>
+      <w:proofErr w:type="spellEnd"/>
+      <w:r>
+        <w:rPr>
+          <w:lang w:val="en-US"/>
+        </w:rPr>
+        <w:t xml:space="preserve">: &lt;https://science.tamu.edu/news/2013/09/texas-am-chemist-experiments-with-potential-of-online-learning/&gt;. </w:t>
+      </w:r>
+      <w:proofErr w:type="spellStart"/>
+      <w:r>
+        <w:rPr>
+          <w:lang w:val="en-US"/>
+        </w:rPr>
+        <w:t>Acesso</w:t>
+      </w:r>
+      <w:proofErr w:type="spellEnd"/>
+      <w:r>
+        <w:rPr>
+          <w:lang w:val="en-US"/>
+        </w:rPr>
+        <w:t xml:space="preserve"> </w:t>
+      </w:r>
+      <w:proofErr w:type="spellStart"/>
+      <w:r>
+        <w:rPr>
+          <w:lang w:val="en-US"/>
+        </w:rPr>
+        <w:t>em</w:t>
+      </w:r>
+      <w:proofErr w:type="spellEnd"/>
+      <w:r>
+        <w:rPr>
+          <w:lang w:val="en-US"/>
+        </w:rPr>
+        <w:t xml:space="preserve">: 22 </w:t>
+      </w:r>
+      <w:proofErr w:type="spellStart"/>
+      <w:r>
+        <w:rPr>
+          <w:lang w:val="en-US"/>
+        </w:rPr>
+        <w:t>nov.</w:t>
+      </w:r>
+      <w:proofErr w:type="spellEnd"/>
+      <w:r>
+        <w:rPr>
+          <w:lang w:val="en-US"/>
+        </w:rPr>
+        <w:t xml:space="preserve"> 2019.</w:t>
       </w:r>
     </w:p>
     <w:p>
@@ -38958,7 +39171,7 @@
 </file>
 
 <file path=customXml/itemProps1.xml><?xml version="1.0" encoding="utf-8"?>
-<ds:datastoreItem xmlns:ds="http://schemas.openxmlformats.org/officeDocument/2006/customXml" ds:itemID="{C2EFB422-B744-4DAF-9ECB-7EA6A5A53C27}">
+<ds:datastoreItem xmlns:ds="http://schemas.openxmlformats.org/officeDocument/2006/customXml" ds:itemID="{20983450-CB02-4354-86FD-681CC5CEA1EC}">
   <ds:schemaRefs>
     <ds:schemaRef ds:uri="http://schemas.openxmlformats.org/officeDocument/2006/bibliography"/>
   </ds:schemaRefs>

</xml_diff>